<commit_message>
Optimization of XBoost params, retrieved importance of features, pending naming
</commit_message>
<xml_diff>
--- a/03_modelisation/03_model3_XGBoost/Model_results.docx
+++ b/03_modelisation/03_model3_XGBoost/Model_results.docx
@@ -1957,27 +1957,7 @@
           <w:szCs w:val="21"/>
           <w:lang w:val="en-US"/>
         </w:rPr>
-        <w:t>', 'pass_yds_MA_5_home', 'pass_td_MA_5_home', 'rush_yds_MA_5_home', 'rush_td_MA_5_home', 'rec_yds_MA_5_home', 'rec_td_MA_5_home', 'fumbles_MA_5_home', 'fumbles_rec_MA_5_home', 'defense_sacks_MA_5_home', 'defense_td_MA_5_home', 'interceptions_MA_5_home', 'interceptions_td_MA_5_home', 'kicks_return_yds_MA_5_home', '</w:t>
-      </w:r>
-      <w:proofErr w:type="gramStart"/>
-      <w:r>
-        <w:rPr>
-          <w:rFonts w:ascii="Consolas" w:hAnsi="Consolas"/>
-          <w:sz w:val="21"/>
-          <w:szCs w:val="21"/>
-          <w:lang w:val="en-US"/>
-        </w:rPr>
-        <w:t>kicks</w:t>
-      </w:r>
-      <w:proofErr w:type="gramEnd"/>
-      <w:r>
-        <w:rPr>
-          <w:rFonts w:ascii="Consolas" w:hAnsi="Consolas"/>
-          <w:sz w:val="21"/>
-          <w:szCs w:val="21"/>
-          <w:lang w:val="en-US"/>
-        </w:rPr>
-        <w:t>_return_td_MA_5_home', 'punt_return_yds_MA_5_home', 'kicking_pts_MA_5_home', '</w:t>
+        <w:t>', 'pass_yds_MA_5_home', 'pass_td_MA_5_home', 'rush_yds_MA_5_home', 'rush_td_MA_5_home', 'rec_yds_MA_5_home', 'rec_td_MA_5_home', 'fumbles_MA_5_home', 'fumbles_rec_MA_5_home', 'defense_sacks_MA_5_home', 'defense_td_MA_5_home', 'interceptions_MA_5_home', 'interceptions_td_MA_5_home', 'kicks_return_yds_MA_5_home', 'kicks_return_td_MA_5_home', 'punt_return_yds_MA_5_home', 'kicking_pts_MA_5_home', '</w:t>
       </w:r>
       <w:proofErr w:type="spellStart"/>
       <w:r>
@@ -2337,6 +2317,216 @@
           <w:lang w:val="en-US"/>
         </w:rPr>
       </w:pPr>
+      <w:r>
+        <w:rPr>
+          <w:rFonts w:ascii="Consolas" w:hAnsi="Consolas"/>
+          <w:sz w:val="21"/>
+          <w:szCs w:val="21"/>
+          <w:lang w:val="en-US"/>
+        </w:rPr>
+        <w:lastRenderedPageBreak/>
+        <w:t>Found numeric features ['season', 'week', 'temperature', 'humidity', 'wind', '</w:t>
+      </w:r>
+      <w:proofErr w:type="spellStart"/>
+      <w:r>
+        <w:rPr>
+          <w:rFonts w:ascii="Consolas" w:hAnsi="Consolas"/>
+          <w:sz w:val="21"/>
+          <w:szCs w:val="21"/>
+          <w:lang w:val="en-US"/>
+        </w:rPr>
+        <w:t>streak_away</w:t>
+      </w:r>
+      <w:proofErr w:type="spellEnd"/>
+      <w:r>
+        <w:rPr>
+          <w:rFonts w:ascii="Consolas" w:hAnsi="Consolas"/>
+          <w:sz w:val="21"/>
+          <w:szCs w:val="21"/>
+          <w:lang w:val="en-US"/>
+        </w:rPr>
+        <w:t>', 'pass_yds_MA_5_away', 'pass_td_MA_5_away', 'rush_yds_MA_5_away', 'rush_td_MA_5_away', 'rec_yds_MA_5_away', 'rec_td_MA_5_away', 'fumbles_MA_5_away', 'fumbles_rec_MA_5_away', 'defense_sacks_MA_5_away', 'defense_td_MA_5_away', 'interceptions_MA_5_away', 'interceptions_td_MA_5_away', 'kicks_return_yds_MA_5_away', 'kicks_return_td_MA_5_away', 'punt_return_yds_MA_5_away', 'kicking_pts_MA_5_away', '</w:t>
+      </w:r>
+      <w:proofErr w:type="spellStart"/>
+      <w:r>
+        <w:rPr>
+          <w:rFonts w:ascii="Consolas" w:hAnsi="Consolas"/>
+          <w:sz w:val="21"/>
+          <w:szCs w:val="21"/>
+          <w:lang w:val="en-US"/>
+        </w:rPr>
+        <w:t>streak_home</w:t>
+      </w:r>
+      <w:proofErr w:type="spellEnd"/>
+      <w:r>
+        <w:rPr>
+          <w:rFonts w:ascii="Consolas" w:hAnsi="Consolas"/>
+          <w:sz w:val="21"/>
+          <w:szCs w:val="21"/>
+          <w:lang w:val="en-US"/>
+        </w:rPr>
+        <w:t>', 'pass_yds_MA_5_home', 'pass_td_MA_5_home', 'rush_yds_MA_5_home', 'rush_td_MA_5_home', 'rec_yds_MA_5_home', 'rec_td_MA_5_home', 'fumbles_MA_5_home', 'fumbles_rec_MA_5_home', 'defense_sacks_MA_5_home', 'defense_td_MA_5_home', 'interceptions_MA_5_home', 'interceptions_td_MA_5_home', 'kicks_return_yds_MA_5_home', 'kicks_return_td_MA_5_home', 'punt_return_yds_MA_5_home', 'kicking_pts_MA_5_home', '</w:t>
+      </w:r>
+      <w:proofErr w:type="spellStart"/>
+      <w:r>
+        <w:rPr>
+          <w:rFonts w:ascii="Consolas" w:hAnsi="Consolas"/>
+          <w:sz w:val="21"/>
+          <w:szCs w:val="21"/>
+          <w:lang w:val="en-US"/>
+        </w:rPr>
+        <w:t>delta_day_away</w:t>
+      </w:r>
+      <w:proofErr w:type="spellEnd"/>
+      <w:r>
+        <w:rPr>
+          <w:rFonts w:ascii="Consolas" w:hAnsi="Consolas"/>
+          <w:sz w:val="21"/>
+          <w:szCs w:val="21"/>
+          <w:lang w:val="en-US"/>
+        </w:rPr>
+        <w:t>', '</w:t>
+      </w:r>
+      <w:proofErr w:type="spellStart"/>
+      <w:r>
+        <w:rPr>
+          <w:rFonts w:ascii="Consolas" w:hAnsi="Consolas"/>
+          <w:sz w:val="21"/>
+          <w:szCs w:val="21"/>
+          <w:lang w:val="en-US"/>
+        </w:rPr>
+        <w:t>delta_day_home</w:t>
+      </w:r>
+      <w:proofErr w:type="spellEnd"/>
+      <w:r>
+        <w:rPr>
+          <w:rFonts w:ascii="Consolas" w:hAnsi="Consolas"/>
+          <w:sz w:val="21"/>
+          <w:szCs w:val="21"/>
+          <w:lang w:val="en-US"/>
+        </w:rPr>
+        <w:t>', 'people', 'month', '</w:t>
+      </w:r>
+      <w:proofErr w:type="spellStart"/>
+      <w:r>
+        <w:rPr>
+          <w:rFonts w:ascii="Consolas" w:hAnsi="Consolas"/>
+          <w:sz w:val="21"/>
+          <w:szCs w:val="21"/>
+          <w:lang w:val="en-US"/>
+        </w:rPr>
+        <w:t>dayofmonth</w:t>
+      </w:r>
+      <w:proofErr w:type="spellEnd"/>
+      <w:r>
+        <w:rPr>
+          <w:rFonts w:ascii="Consolas" w:hAnsi="Consolas"/>
+          <w:sz w:val="21"/>
+          <w:szCs w:val="21"/>
+          <w:lang w:val="en-US"/>
+        </w:rPr>
+        <w:t>', '</w:t>
+      </w:r>
+      <w:proofErr w:type="spellStart"/>
+      <w:r>
+        <w:rPr>
+          <w:rFonts w:ascii="Consolas" w:hAnsi="Consolas"/>
+          <w:sz w:val="21"/>
+          <w:szCs w:val="21"/>
+          <w:lang w:val="en-US"/>
+        </w:rPr>
+        <w:t>dayofweek</w:t>
+      </w:r>
+      <w:proofErr w:type="spellEnd"/>
+      <w:r>
+        <w:rPr>
+          <w:rFonts w:ascii="Consolas" w:hAnsi="Consolas"/>
+          <w:sz w:val="21"/>
+          <w:szCs w:val="21"/>
+          <w:lang w:val="en-US"/>
+        </w:rPr>
+        <w:t>'] Found categorical features ['</w:t>
+      </w:r>
+      <w:proofErr w:type="spellStart"/>
+      <w:r>
+        <w:rPr>
+          <w:rFonts w:ascii="Consolas" w:hAnsi="Consolas"/>
+          <w:sz w:val="21"/>
+          <w:szCs w:val="21"/>
+          <w:lang w:val="en-US"/>
+        </w:rPr>
+        <w:t>awayteam</w:t>
+      </w:r>
+      <w:proofErr w:type="spellEnd"/>
+      <w:r>
+        <w:rPr>
+          <w:rFonts w:ascii="Consolas" w:hAnsi="Consolas"/>
+          <w:sz w:val="21"/>
+          <w:szCs w:val="21"/>
+          <w:lang w:val="en-US"/>
+        </w:rPr>
+        <w:t>', '</w:t>
+      </w:r>
+      <w:proofErr w:type="spellStart"/>
+      <w:r>
+        <w:rPr>
+          <w:rFonts w:ascii="Consolas" w:hAnsi="Consolas"/>
+          <w:sz w:val="21"/>
+          <w:szCs w:val="21"/>
+          <w:lang w:val="en-US"/>
+        </w:rPr>
+        <w:t>hometeam</w:t>
+      </w:r>
+      <w:proofErr w:type="spellEnd"/>
+      <w:r>
+        <w:rPr>
+          <w:rFonts w:ascii="Consolas" w:hAnsi="Consolas"/>
+          <w:sz w:val="21"/>
+          <w:szCs w:val="21"/>
+          <w:lang w:val="en-US"/>
+        </w:rPr>
+        <w:t>', '</w:t>
+      </w:r>
+      <w:proofErr w:type="spellStart"/>
+      <w:r>
+        <w:rPr>
+          <w:rFonts w:ascii="Consolas" w:hAnsi="Consolas"/>
+          <w:sz w:val="21"/>
+          <w:szCs w:val="21"/>
+          <w:lang w:val="en-US"/>
+        </w:rPr>
+        <w:t>weather_type</w:t>
+      </w:r>
+      <w:proofErr w:type="spellEnd"/>
+      <w:r>
+        <w:rPr>
+          <w:rFonts w:ascii="Consolas" w:hAnsi="Consolas"/>
+          <w:sz w:val="21"/>
+          <w:szCs w:val="21"/>
+          <w:lang w:val="en-US"/>
+        </w:rPr>
+        <w:t>', '</w:t>
+      </w:r>
+      <w:proofErr w:type="spellStart"/>
+      <w:r>
+        <w:rPr>
+          <w:rFonts w:ascii="Consolas" w:hAnsi="Consolas"/>
+          <w:sz w:val="21"/>
+          <w:szCs w:val="21"/>
+          <w:lang w:val="en-US"/>
+        </w:rPr>
+        <w:t>stade</w:t>
+      </w:r>
+      <w:proofErr w:type="spellEnd"/>
+      <w:r>
+        <w:rPr>
+          <w:rFonts w:ascii="Consolas" w:hAnsi="Consolas"/>
+          <w:sz w:val="21"/>
+          <w:szCs w:val="21"/>
+          <w:lang w:val="en-US"/>
+        </w:rPr>
+        <w:t>', 'location']</w:t>
+      </w:r>
     </w:p>
     <w:p>
       <w:pPr>
@@ -2347,6 +2537,1259 @@
           <w:lang w:val="en-US"/>
         </w:rPr>
       </w:pPr>
+    </w:p>
+    <w:p>
+      <w:pPr>
+        <w:rPr>
+          <w:rFonts w:ascii="Consolas" w:hAnsi="Consolas"/>
+          <w:sz w:val="21"/>
+          <w:szCs w:val="21"/>
+          <w:lang w:val="en-US"/>
+        </w:rPr>
+      </w:pPr>
+    </w:p>
+    <w:p>
+      <w:pPr>
+        <w:rPr>
+          <w:rFonts w:ascii="Consolas" w:hAnsi="Consolas"/>
+          <w:sz w:val="21"/>
+          <w:szCs w:val="21"/>
+          <w:lang w:val="en-US"/>
+        </w:rPr>
+      </w:pPr>
+      <w:r>
+        <w:rPr>
+          <w:rFonts w:ascii="Consolas" w:hAnsi="Consolas"/>
+          <w:sz w:val="21"/>
+          <w:szCs w:val="21"/>
+          <w:lang w:val="en-US"/>
+        </w:rPr>
+        <w:t>Grid search... {'</w:t>
+      </w:r>
+      <w:proofErr w:type="spellStart"/>
+      <w:r>
+        <w:rPr>
+          <w:rFonts w:ascii="Consolas" w:hAnsi="Consolas"/>
+          <w:sz w:val="21"/>
+          <w:szCs w:val="21"/>
+          <w:lang w:val="en-US"/>
+        </w:rPr>
+        <w:t>max_depth</w:t>
+      </w:r>
+      <w:proofErr w:type="spellEnd"/>
+      <w:r>
+        <w:rPr>
+          <w:rFonts w:ascii="Consolas" w:hAnsi="Consolas"/>
+          <w:sz w:val="21"/>
+          <w:szCs w:val="21"/>
+          <w:lang w:val="en-US"/>
+        </w:rPr>
+        <w:t xml:space="preserve">': </w:t>
+      </w:r>
+      <w:proofErr w:type="gramStart"/>
+      <w:r>
+        <w:rPr>
+          <w:rFonts w:ascii="Consolas" w:hAnsi="Consolas"/>
+          <w:sz w:val="21"/>
+          <w:szCs w:val="21"/>
+          <w:lang w:val="en-US"/>
+        </w:rPr>
+        <w:t>range(</w:t>
+      </w:r>
+      <w:proofErr w:type="gramEnd"/>
+      <w:r>
+        <w:rPr>
+          <w:rFonts w:ascii="Consolas" w:hAnsi="Consolas"/>
+          <w:sz w:val="21"/>
+          <w:szCs w:val="21"/>
+          <w:lang w:val="en-US"/>
+        </w:rPr>
+        <w:t>2, 10), '</w:t>
+      </w:r>
+      <w:proofErr w:type="spellStart"/>
+      <w:r>
+        <w:rPr>
+          <w:rFonts w:ascii="Consolas" w:hAnsi="Consolas"/>
+          <w:sz w:val="21"/>
+          <w:szCs w:val="21"/>
+          <w:lang w:val="en-US"/>
+        </w:rPr>
+        <w:t>n_estimators</w:t>
+      </w:r>
+      <w:proofErr w:type="spellEnd"/>
+      <w:r>
+        <w:rPr>
+          <w:rFonts w:ascii="Consolas" w:hAnsi="Consolas"/>
+          <w:sz w:val="21"/>
+          <w:szCs w:val="21"/>
+          <w:lang w:val="en-US"/>
+        </w:rPr>
+        <w:t>': range(60, 220, 40), '</w:t>
+      </w:r>
+      <w:proofErr w:type="spellStart"/>
+      <w:r>
+        <w:rPr>
+          <w:rFonts w:ascii="Consolas" w:hAnsi="Consolas"/>
+          <w:sz w:val="21"/>
+          <w:szCs w:val="21"/>
+          <w:lang w:val="en-US"/>
+        </w:rPr>
+        <w:t>learning_rate</w:t>
+      </w:r>
+      <w:proofErr w:type="spellEnd"/>
+      <w:r>
+        <w:rPr>
+          <w:rFonts w:ascii="Consolas" w:hAnsi="Consolas"/>
+          <w:sz w:val="21"/>
+          <w:szCs w:val="21"/>
+          <w:lang w:val="en-US"/>
+        </w:rPr>
+        <w:t>': [0.1, 0.01, 0.05], '</w:t>
+      </w:r>
+      <w:proofErr w:type="spellStart"/>
+      <w:r>
+        <w:rPr>
+          <w:rFonts w:ascii="Consolas" w:hAnsi="Consolas"/>
+          <w:sz w:val="21"/>
+          <w:szCs w:val="21"/>
+          <w:lang w:val="en-US"/>
+        </w:rPr>
+        <w:t>min_child_weight</w:t>
+      </w:r>
+      <w:proofErr w:type="spellEnd"/>
+      <w:r>
+        <w:rPr>
+          <w:rFonts w:ascii="Consolas" w:hAnsi="Consolas"/>
+          <w:sz w:val="21"/>
+          <w:szCs w:val="21"/>
+          <w:lang w:val="en-US"/>
+        </w:rPr>
+        <w:t xml:space="preserve">': [1, 2, 3]} Fitting 10 folds for each of 288 candidates, </w:t>
+      </w:r>
+      <w:proofErr w:type="spellStart"/>
+      <w:r>
+        <w:rPr>
+          <w:rFonts w:ascii="Consolas" w:hAnsi="Consolas"/>
+          <w:sz w:val="21"/>
+          <w:szCs w:val="21"/>
+          <w:lang w:val="en-US"/>
+        </w:rPr>
+        <w:t>totalling</w:t>
+      </w:r>
+      <w:proofErr w:type="spellEnd"/>
+      <w:r>
+        <w:rPr>
+          <w:rFonts w:ascii="Consolas" w:hAnsi="Consolas"/>
+          <w:sz w:val="21"/>
+          <w:szCs w:val="21"/>
+          <w:lang w:val="en-US"/>
+        </w:rPr>
+        <w:t xml:space="preserve"> 2880 fits ...Done. Best </w:t>
+      </w:r>
+      <w:proofErr w:type="gramStart"/>
+      <w:r>
+        <w:rPr>
+          <w:rFonts w:ascii="Consolas" w:hAnsi="Consolas"/>
+          <w:sz w:val="21"/>
+          <w:szCs w:val="21"/>
+          <w:lang w:val="en-US"/>
+        </w:rPr>
+        <w:t>hyperparameters :</w:t>
+      </w:r>
+      <w:proofErr w:type="gramEnd"/>
+      <w:r>
+        <w:rPr>
+          <w:rFonts w:ascii="Consolas" w:hAnsi="Consolas"/>
+          <w:sz w:val="21"/>
+          <w:szCs w:val="21"/>
+          <w:lang w:val="en-US"/>
+        </w:rPr>
+        <w:t xml:space="preserve"> {'</w:t>
+      </w:r>
+      <w:proofErr w:type="spellStart"/>
+      <w:r>
+        <w:rPr>
+          <w:rFonts w:ascii="Consolas" w:hAnsi="Consolas"/>
+          <w:sz w:val="21"/>
+          <w:szCs w:val="21"/>
+          <w:lang w:val="en-US"/>
+        </w:rPr>
+        <w:t>learning_rate</w:t>
+      </w:r>
+      <w:proofErr w:type="spellEnd"/>
+      <w:r>
+        <w:rPr>
+          <w:rFonts w:ascii="Consolas" w:hAnsi="Consolas"/>
+          <w:sz w:val="21"/>
+          <w:szCs w:val="21"/>
+          <w:lang w:val="en-US"/>
+        </w:rPr>
+        <w:t>': 0.1, '</w:t>
+      </w:r>
+      <w:proofErr w:type="spellStart"/>
+      <w:r>
+        <w:rPr>
+          <w:rFonts w:ascii="Consolas" w:hAnsi="Consolas"/>
+          <w:sz w:val="21"/>
+          <w:szCs w:val="21"/>
+          <w:lang w:val="en-US"/>
+        </w:rPr>
+        <w:t>max_depth</w:t>
+      </w:r>
+      <w:proofErr w:type="spellEnd"/>
+      <w:r>
+        <w:rPr>
+          <w:rFonts w:ascii="Consolas" w:hAnsi="Consolas"/>
+          <w:sz w:val="21"/>
+          <w:szCs w:val="21"/>
+          <w:lang w:val="en-US"/>
+        </w:rPr>
+        <w:t>': 2, '</w:t>
+      </w:r>
+      <w:proofErr w:type="spellStart"/>
+      <w:r>
+        <w:rPr>
+          <w:rFonts w:ascii="Consolas" w:hAnsi="Consolas"/>
+          <w:sz w:val="21"/>
+          <w:szCs w:val="21"/>
+          <w:lang w:val="en-US"/>
+        </w:rPr>
+        <w:t>min_child_weight</w:t>
+      </w:r>
+      <w:proofErr w:type="spellEnd"/>
+      <w:r>
+        <w:rPr>
+          <w:rFonts w:ascii="Consolas" w:hAnsi="Consolas"/>
+          <w:sz w:val="21"/>
+          <w:szCs w:val="21"/>
+          <w:lang w:val="en-US"/>
+        </w:rPr>
+        <w:t>': 3, '</w:t>
+      </w:r>
+      <w:proofErr w:type="spellStart"/>
+      <w:r>
+        <w:rPr>
+          <w:rFonts w:ascii="Consolas" w:hAnsi="Consolas"/>
+          <w:sz w:val="21"/>
+          <w:szCs w:val="21"/>
+          <w:lang w:val="en-US"/>
+        </w:rPr>
+        <w:t>n_estimators</w:t>
+      </w:r>
+      <w:proofErr w:type="spellEnd"/>
+      <w:r>
+        <w:rPr>
+          <w:rFonts w:ascii="Consolas" w:hAnsi="Consolas"/>
+          <w:sz w:val="21"/>
+          <w:szCs w:val="21"/>
+          <w:lang w:val="en-US"/>
+        </w:rPr>
+        <w:t>': 180} Best validation accuracy : 0.6261086597356543 Accuracy on training set : 0.9023116243847028 Accuracy on test set : 0.655824919896016</w:t>
+      </w:r>
+    </w:p>
+    <w:p>
+      <w:pPr>
+        <w:rPr>
+          <w:rFonts w:ascii="Consolas" w:hAnsi="Consolas"/>
+          <w:sz w:val="21"/>
+          <w:szCs w:val="21"/>
+          <w:lang w:val="en-US"/>
+        </w:rPr>
+      </w:pPr>
+      <w:r>
+        <w:rPr>
+          <w:rFonts w:ascii="Consolas" w:hAnsi="Consolas"/>
+          <w:sz w:val="21"/>
+          <w:szCs w:val="21"/>
+          <w:lang w:val="en-US"/>
+        </w:rPr>
+        <w:br w:type="page"/>
+      </w:r>
+    </w:p>
+    <w:p>
+      <w:pPr>
+        <w:rPr>
+          <w:rFonts w:ascii="Consolas" w:hAnsi="Consolas"/>
+          <w:sz w:val="21"/>
+          <w:szCs w:val="21"/>
+          <w:lang w:val="en-US"/>
+        </w:rPr>
+      </w:pPr>
+      <w:r>
+        <w:rPr>
+          <w:rFonts w:ascii="Consolas" w:hAnsi="Consolas"/>
+          <w:sz w:val="21"/>
+          <w:szCs w:val="21"/>
+          <w:lang w:val="en-US"/>
+        </w:rPr>
+        <w:lastRenderedPageBreak/>
+        <w:t>Found numeric features ['season', 'week', 'temperature', 'humidity', 'wind', '</w:t>
+      </w:r>
+      <w:proofErr w:type="spellStart"/>
+      <w:r>
+        <w:rPr>
+          <w:rFonts w:ascii="Consolas" w:hAnsi="Consolas"/>
+          <w:sz w:val="21"/>
+          <w:szCs w:val="21"/>
+          <w:lang w:val="en-US"/>
+        </w:rPr>
+        <w:t>streak_away</w:t>
+      </w:r>
+      <w:proofErr w:type="spellEnd"/>
+      <w:r>
+        <w:rPr>
+          <w:rFonts w:ascii="Consolas" w:hAnsi="Consolas"/>
+          <w:sz w:val="21"/>
+          <w:szCs w:val="21"/>
+          <w:lang w:val="en-US"/>
+        </w:rPr>
+        <w:t>', 'pass_yds_MA_5_away', 'pass_td_MA_5_away', 'rush_yds_MA_5_away', 'rush_td_MA_5_away', 'rec_yds_MA_5_away', 'rec_td_MA_5_away', 'fumbles_MA_5_away', 'fumbles_rec_MA_5_away', 'defense_sacks_MA_5_away', 'defense_td_MA_5_away', 'interceptions_MA_5_away', 'interceptions_td_MA_5_away', 'kicks_return_yds_MA_5_away', 'kicks_return_td_MA_5_away', 'punt_return_yds_MA_5_away', 'kicking_pts_MA_5_away', '</w:t>
+      </w:r>
+      <w:proofErr w:type="spellStart"/>
+      <w:r>
+        <w:rPr>
+          <w:rFonts w:ascii="Consolas" w:hAnsi="Consolas"/>
+          <w:sz w:val="21"/>
+          <w:szCs w:val="21"/>
+          <w:lang w:val="en-US"/>
+        </w:rPr>
+        <w:t>streak_home</w:t>
+      </w:r>
+      <w:proofErr w:type="spellEnd"/>
+      <w:r>
+        <w:rPr>
+          <w:rFonts w:ascii="Consolas" w:hAnsi="Consolas"/>
+          <w:sz w:val="21"/>
+          <w:szCs w:val="21"/>
+          <w:lang w:val="en-US"/>
+        </w:rPr>
+        <w:t>', 'pass_yds_MA_5_home', 'pass_td_MA_5_home', 'rush_yds_MA_5_home', 'rush_td_MA_5_home', 'rec_yds_MA_5_home', 'rec_td_MA_5_home', 'fumbles_MA_5_home', 'fumbles_rec_MA_5_home', 'defense_sacks_MA_5_home', 'defense_td_MA_5_home', 'interceptions_MA_5_home', 'interceptions_td_MA_5_home', 'kicks_return_yds_MA_5_home', 'kicks_return_td_MA_5_home', 'punt_return_yds_MA_5_home', 'kicking_pts_MA_5_home', '</w:t>
+      </w:r>
+      <w:proofErr w:type="spellStart"/>
+      <w:r>
+        <w:rPr>
+          <w:rFonts w:ascii="Consolas" w:hAnsi="Consolas"/>
+          <w:sz w:val="21"/>
+          <w:szCs w:val="21"/>
+          <w:lang w:val="en-US"/>
+        </w:rPr>
+        <w:t>delta_day_away</w:t>
+      </w:r>
+      <w:proofErr w:type="spellEnd"/>
+      <w:r>
+        <w:rPr>
+          <w:rFonts w:ascii="Consolas" w:hAnsi="Consolas"/>
+          <w:sz w:val="21"/>
+          <w:szCs w:val="21"/>
+          <w:lang w:val="en-US"/>
+        </w:rPr>
+        <w:t>', '</w:t>
+      </w:r>
+      <w:proofErr w:type="spellStart"/>
+      <w:r>
+        <w:rPr>
+          <w:rFonts w:ascii="Consolas" w:hAnsi="Consolas"/>
+          <w:sz w:val="21"/>
+          <w:szCs w:val="21"/>
+          <w:lang w:val="en-US"/>
+        </w:rPr>
+        <w:t>delta_day_home</w:t>
+      </w:r>
+      <w:proofErr w:type="spellEnd"/>
+      <w:r>
+        <w:rPr>
+          <w:rFonts w:ascii="Consolas" w:hAnsi="Consolas"/>
+          <w:sz w:val="21"/>
+          <w:szCs w:val="21"/>
+          <w:lang w:val="en-US"/>
+        </w:rPr>
+        <w:t>', 'people', 'month', '</w:t>
+      </w:r>
+      <w:proofErr w:type="spellStart"/>
+      <w:r>
+        <w:rPr>
+          <w:rFonts w:ascii="Consolas" w:hAnsi="Consolas"/>
+          <w:sz w:val="21"/>
+          <w:szCs w:val="21"/>
+          <w:lang w:val="en-US"/>
+        </w:rPr>
+        <w:t>dayofmonth</w:t>
+      </w:r>
+      <w:proofErr w:type="spellEnd"/>
+      <w:r>
+        <w:rPr>
+          <w:rFonts w:ascii="Consolas" w:hAnsi="Consolas"/>
+          <w:sz w:val="21"/>
+          <w:szCs w:val="21"/>
+          <w:lang w:val="en-US"/>
+        </w:rPr>
+        <w:t>', '</w:t>
+      </w:r>
+      <w:proofErr w:type="spellStart"/>
+      <w:r>
+        <w:rPr>
+          <w:rFonts w:ascii="Consolas" w:hAnsi="Consolas"/>
+          <w:sz w:val="21"/>
+          <w:szCs w:val="21"/>
+          <w:lang w:val="en-US"/>
+        </w:rPr>
+        <w:t>dayofweek</w:t>
+      </w:r>
+      <w:proofErr w:type="spellEnd"/>
+      <w:r>
+        <w:rPr>
+          <w:rFonts w:ascii="Consolas" w:hAnsi="Consolas"/>
+          <w:sz w:val="21"/>
+          <w:szCs w:val="21"/>
+          <w:lang w:val="en-US"/>
+        </w:rPr>
+        <w:t>'] Found categorical features ['</w:t>
+      </w:r>
+      <w:proofErr w:type="spellStart"/>
+      <w:r>
+        <w:rPr>
+          <w:rFonts w:ascii="Consolas" w:hAnsi="Consolas"/>
+          <w:sz w:val="21"/>
+          <w:szCs w:val="21"/>
+          <w:lang w:val="en-US"/>
+        </w:rPr>
+        <w:t>awayteam</w:t>
+      </w:r>
+      <w:proofErr w:type="spellEnd"/>
+      <w:r>
+        <w:rPr>
+          <w:rFonts w:ascii="Consolas" w:hAnsi="Consolas"/>
+          <w:sz w:val="21"/>
+          <w:szCs w:val="21"/>
+          <w:lang w:val="en-US"/>
+        </w:rPr>
+        <w:t>', '</w:t>
+      </w:r>
+      <w:proofErr w:type="spellStart"/>
+      <w:r>
+        <w:rPr>
+          <w:rFonts w:ascii="Consolas" w:hAnsi="Consolas"/>
+          <w:sz w:val="21"/>
+          <w:szCs w:val="21"/>
+          <w:lang w:val="en-US"/>
+        </w:rPr>
+        <w:t>hometeam</w:t>
+      </w:r>
+      <w:proofErr w:type="spellEnd"/>
+      <w:r>
+        <w:rPr>
+          <w:rFonts w:ascii="Consolas" w:hAnsi="Consolas"/>
+          <w:sz w:val="21"/>
+          <w:szCs w:val="21"/>
+          <w:lang w:val="en-US"/>
+        </w:rPr>
+        <w:t>', '</w:t>
+      </w:r>
+      <w:proofErr w:type="spellStart"/>
+      <w:r>
+        <w:rPr>
+          <w:rFonts w:ascii="Consolas" w:hAnsi="Consolas"/>
+          <w:sz w:val="21"/>
+          <w:szCs w:val="21"/>
+          <w:lang w:val="en-US"/>
+        </w:rPr>
+        <w:t>weather_type</w:t>
+      </w:r>
+      <w:proofErr w:type="spellEnd"/>
+      <w:r>
+        <w:rPr>
+          <w:rFonts w:ascii="Consolas" w:hAnsi="Consolas"/>
+          <w:sz w:val="21"/>
+          <w:szCs w:val="21"/>
+          <w:lang w:val="en-US"/>
+        </w:rPr>
+        <w:t>', '</w:t>
+      </w:r>
+      <w:proofErr w:type="spellStart"/>
+      <w:r>
+        <w:rPr>
+          <w:rFonts w:ascii="Consolas" w:hAnsi="Consolas"/>
+          <w:sz w:val="21"/>
+          <w:szCs w:val="21"/>
+          <w:lang w:val="en-US"/>
+        </w:rPr>
+        <w:t>stade</w:t>
+      </w:r>
+      <w:proofErr w:type="spellEnd"/>
+      <w:r>
+        <w:rPr>
+          <w:rFonts w:ascii="Consolas" w:hAnsi="Consolas"/>
+          <w:sz w:val="21"/>
+          <w:szCs w:val="21"/>
+          <w:lang w:val="en-US"/>
+        </w:rPr>
+        <w:t>']</w:t>
+      </w:r>
+    </w:p>
+    <w:p>
+      <w:pPr>
+        <w:rPr>
+          <w:rFonts w:ascii="Consolas" w:hAnsi="Consolas"/>
+          <w:sz w:val="21"/>
+          <w:szCs w:val="21"/>
+          <w:lang w:val="en-US"/>
+        </w:rPr>
+      </w:pPr>
+    </w:p>
+    <w:p>
+      <w:pPr>
+        <w:rPr>
+          <w:rFonts w:ascii="Consolas" w:hAnsi="Consolas"/>
+          <w:sz w:val="21"/>
+          <w:szCs w:val="21"/>
+          <w:lang w:val="en-US"/>
+        </w:rPr>
+      </w:pPr>
+      <w:r>
+        <w:rPr>
+          <w:rFonts w:ascii="Consolas" w:hAnsi="Consolas"/>
+          <w:sz w:val="21"/>
+          <w:szCs w:val="21"/>
+          <w:lang w:val="en-US"/>
+        </w:rPr>
+        <w:t>Grid search... {'</w:t>
+      </w:r>
+      <w:proofErr w:type="spellStart"/>
+      <w:r>
+        <w:rPr>
+          <w:rFonts w:ascii="Consolas" w:hAnsi="Consolas"/>
+          <w:sz w:val="21"/>
+          <w:szCs w:val="21"/>
+          <w:lang w:val="en-US"/>
+        </w:rPr>
+        <w:t>max_depth</w:t>
+      </w:r>
+      <w:proofErr w:type="spellEnd"/>
+      <w:r>
+        <w:rPr>
+          <w:rFonts w:ascii="Consolas" w:hAnsi="Consolas"/>
+          <w:sz w:val="21"/>
+          <w:szCs w:val="21"/>
+          <w:lang w:val="en-US"/>
+        </w:rPr>
+        <w:t xml:space="preserve">': </w:t>
+      </w:r>
+      <w:proofErr w:type="gramStart"/>
+      <w:r>
+        <w:rPr>
+          <w:rFonts w:ascii="Consolas" w:hAnsi="Consolas"/>
+          <w:sz w:val="21"/>
+          <w:szCs w:val="21"/>
+          <w:lang w:val="en-US"/>
+        </w:rPr>
+        <w:t>range(</w:t>
+      </w:r>
+      <w:proofErr w:type="gramEnd"/>
+      <w:r>
+        <w:rPr>
+          <w:rFonts w:ascii="Consolas" w:hAnsi="Consolas"/>
+          <w:sz w:val="21"/>
+          <w:szCs w:val="21"/>
+          <w:lang w:val="en-US"/>
+        </w:rPr>
+        <w:t>2, 10), '</w:t>
+      </w:r>
+      <w:proofErr w:type="spellStart"/>
+      <w:r>
+        <w:rPr>
+          <w:rFonts w:ascii="Consolas" w:hAnsi="Consolas"/>
+          <w:sz w:val="21"/>
+          <w:szCs w:val="21"/>
+          <w:lang w:val="en-US"/>
+        </w:rPr>
+        <w:t>n_estimators</w:t>
+      </w:r>
+      <w:proofErr w:type="spellEnd"/>
+      <w:r>
+        <w:rPr>
+          <w:rFonts w:ascii="Consolas" w:hAnsi="Consolas"/>
+          <w:sz w:val="21"/>
+          <w:szCs w:val="21"/>
+          <w:lang w:val="en-US"/>
+        </w:rPr>
+        <w:t>': range(60, 220, 40), '</w:t>
+      </w:r>
+      <w:proofErr w:type="spellStart"/>
+      <w:r>
+        <w:rPr>
+          <w:rFonts w:ascii="Consolas" w:hAnsi="Consolas"/>
+          <w:sz w:val="21"/>
+          <w:szCs w:val="21"/>
+          <w:lang w:val="en-US"/>
+        </w:rPr>
+        <w:t>learning_rate</w:t>
+      </w:r>
+      <w:proofErr w:type="spellEnd"/>
+      <w:r>
+        <w:rPr>
+          <w:rFonts w:ascii="Consolas" w:hAnsi="Consolas"/>
+          <w:sz w:val="21"/>
+          <w:szCs w:val="21"/>
+          <w:lang w:val="en-US"/>
+        </w:rPr>
+        <w:t>': [0.1, 0.01, 0.05], '</w:t>
+      </w:r>
+      <w:proofErr w:type="spellStart"/>
+      <w:r>
+        <w:rPr>
+          <w:rFonts w:ascii="Consolas" w:hAnsi="Consolas"/>
+          <w:sz w:val="21"/>
+          <w:szCs w:val="21"/>
+          <w:lang w:val="en-US"/>
+        </w:rPr>
+        <w:t>min_child_weight</w:t>
+      </w:r>
+      <w:proofErr w:type="spellEnd"/>
+      <w:r>
+        <w:rPr>
+          <w:rFonts w:ascii="Consolas" w:hAnsi="Consolas"/>
+          <w:sz w:val="21"/>
+          <w:szCs w:val="21"/>
+          <w:lang w:val="en-US"/>
+        </w:rPr>
+        <w:t xml:space="preserve">': [1, 2, 3]} Fitting 10 folds for each of 288 candidates, </w:t>
+      </w:r>
+      <w:proofErr w:type="spellStart"/>
+      <w:r>
+        <w:rPr>
+          <w:rFonts w:ascii="Consolas" w:hAnsi="Consolas"/>
+          <w:sz w:val="21"/>
+          <w:szCs w:val="21"/>
+          <w:lang w:val="en-US"/>
+        </w:rPr>
+        <w:t>totalling</w:t>
+      </w:r>
+      <w:proofErr w:type="spellEnd"/>
+      <w:r>
+        <w:rPr>
+          <w:rFonts w:ascii="Consolas" w:hAnsi="Consolas"/>
+          <w:sz w:val="21"/>
+          <w:szCs w:val="21"/>
+          <w:lang w:val="en-US"/>
+        </w:rPr>
+        <w:t xml:space="preserve"> 2880 fits ...Done. Best </w:t>
+      </w:r>
+      <w:proofErr w:type="gramStart"/>
+      <w:r>
+        <w:rPr>
+          <w:rFonts w:ascii="Consolas" w:hAnsi="Consolas"/>
+          <w:sz w:val="21"/>
+          <w:szCs w:val="21"/>
+          <w:lang w:val="en-US"/>
+        </w:rPr>
+        <w:t>hyperparameters :</w:t>
+      </w:r>
+      <w:proofErr w:type="gramEnd"/>
+      <w:r>
+        <w:rPr>
+          <w:rFonts w:ascii="Consolas" w:hAnsi="Consolas"/>
+          <w:sz w:val="21"/>
+          <w:szCs w:val="21"/>
+          <w:lang w:val="en-US"/>
+        </w:rPr>
+        <w:t xml:space="preserve"> {'</w:t>
+      </w:r>
+      <w:proofErr w:type="spellStart"/>
+      <w:r>
+        <w:rPr>
+          <w:rFonts w:ascii="Consolas" w:hAnsi="Consolas"/>
+          <w:sz w:val="21"/>
+          <w:szCs w:val="21"/>
+          <w:lang w:val="en-US"/>
+        </w:rPr>
+        <w:t>learning_rate</w:t>
+      </w:r>
+      <w:proofErr w:type="spellEnd"/>
+      <w:r>
+        <w:rPr>
+          <w:rFonts w:ascii="Consolas" w:hAnsi="Consolas"/>
+          <w:sz w:val="21"/>
+          <w:szCs w:val="21"/>
+          <w:lang w:val="en-US"/>
+        </w:rPr>
+        <w:t>': 0.1, '</w:t>
+      </w:r>
+      <w:proofErr w:type="spellStart"/>
+      <w:r>
+        <w:rPr>
+          <w:rFonts w:ascii="Consolas" w:hAnsi="Consolas"/>
+          <w:sz w:val="21"/>
+          <w:szCs w:val="21"/>
+          <w:lang w:val="en-US"/>
+        </w:rPr>
+        <w:t>max_depth</w:t>
+      </w:r>
+      <w:proofErr w:type="spellEnd"/>
+      <w:r>
+        <w:rPr>
+          <w:rFonts w:ascii="Consolas" w:hAnsi="Consolas"/>
+          <w:sz w:val="21"/>
+          <w:szCs w:val="21"/>
+          <w:lang w:val="en-US"/>
+        </w:rPr>
+        <w:t>': 2, '</w:t>
+      </w:r>
+      <w:proofErr w:type="spellStart"/>
+      <w:r>
+        <w:rPr>
+          <w:rFonts w:ascii="Consolas" w:hAnsi="Consolas"/>
+          <w:sz w:val="21"/>
+          <w:szCs w:val="21"/>
+          <w:lang w:val="en-US"/>
+        </w:rPr>
+        <w:t>min_child_weight</w:t>
+      </w:r>
+      <w:proofErr w:type="spellEnd"/>
+      <w:r>
+        <w:rPr>
+          <w:rFonts w:ascii="Consolas" w:hAnsi="Consolas"/>
+          <w:sz w:val="21"/>
+          <w:szCs w:val="21"/>
+          <w:lang w:val="en-US"/>
+        </w:rPr>
+        <w:t>': 3, '</w:t>
+      </w:r>
+      <w:proofErr w:type="spellStart"/>
+      <w:r>
+        <w:rPr>
+          <w:rFonts w:ascii="Consolas" w:hAnsi="Consolas"/>
+          <w:sz w:val="21"/>
+          <w:szCs w:val="21"/>
+          <w:lang w:val="en-US"/>
+        </w:rPr>
+        <w:t>n_estimators</w:t>
+      </w:r>
+      <w:proofErr w:type="spellEnd"/>
+      <w:r>
+        <w:rPr>
+          <w:rFonts w:ascii="Consolas" w:hAnsi="Consolas"/>
+          <w:sz w:val="21"/>
+          <w:szCs w:val="21"/>
+          <w:lang w:val="en-US"/>
+        </w:rPr>
+        <w:t>': 180} Best validation accuracy : 0.6191762946716404 Accuracy on training set : 0.8959977281332829 Accuracy on test set : 0.6565503899401487</w:t>
+      </w:r>
+    </w:p>
+    <w:p>
+      <w:pPr>
+        <w:rPr>
+          <w:rFonts w:ascii="Consolas" w:hAnsi="Consolas"/>
+          <w:sz w:val="21"/>
+          <w:szCs w:val="21"/>
+          <w:lang w:val="en-US"/>
+        </w:rPr>
+      </w:pPr>
+      <w:r>
+        <w:rPr>
+          <w:rFonts w:ascii="Consolas" w:hAnsi="Consolas"/>
+          <w:sz w:val="21"/>
+          <w:szCs w:val="21"/>
+          <w:lang w:val="en-US"/>
+        </w:rPr>
+        <w:br w:type="page"/>
+      </w:r>
+    </w:p>
+    <w:p>
+      <w:pPr>
+        <w:rPr>
+          <w:rFonts w:ascii="Consolas" w:hAnsi="Consolas"/>
+          <w:sz w:val="21"/>
+          <w:szCs w:val="21"/>
+          <w:lang w:val="en-US"/>
+        </w:rPr>
+      </w:pPr>
+      <w:r>
+        <w:rPr>
+          <w:rFonts w:ascii="Consolas" w:hAnsi="Consolas"/>
+          <w:sz w:val="21"/>
+          <w:szCs w:val="21"/>
+          <w:lang w:val="en-US"/>
+        </w:rPr>
+        <w:lastRenderedPageBreak/>
+        <w:t>Found numeric features ['week', 'temperature', 'humidity', 'wind', '</w:t>
+      </w:r>
+      <w:proofErr w:type="spellStart"/>
+      <w:r>
+        <w:rPr>
+          <w:rFonts w:ascii="Consolas" w:hAnsi="Consolas"/>
+          <w:sz w:val="21"/>
+          <w:szCs w:val="21"/>
+          <w:lang w:val="en-US"/>
+        </w:rPr>
+        <w:t>streak_away</w:t>
+      </w:r>
+      <w:proofErr w:type="spellEnd"/>
+      <w:r>
+        <w:rPr>
+          <w:rFonts w:ascii="Consolas" w:hAnsi="Consolas"/>
+          <w:sz w:val="21"/>
+          <w:szCs w:val="21"/>
+          <w:lang w:val="en-US"/>
+        </w:rPr>
+        <w:t>', 'pass_yds_MA_5_away', 'pass_td_MA_5_away', 'rush_yds_MA_5_away', 'rush_td_MA_5_away', 'rec_yds_MA_5_away', 'rec_td_MA_5_away', 'fumbles_MA_5_away', 'fumbles_rec_MA_5_away', 'defense_sacks_MA_5_away', 'defense_td_MA_5_away', 'interceptions_MA_5_away', 'interceptions_td_MA_5_away', 'kicks_return_yds_MA_5_away', 'kicks_return_td_MA_5_away', 'punt_return_yds_MA_5_away', 'kicking_pts_MA_5_away', '</w:t>
+      </w:r>
+      <w:proofErr w:type="spellStart"/>
+      <w:r>
+        <w:rPr>
+          <w:rFonts w:ascii="Consolas" w:hAnsi="Consolas"/>
+          <w:sz w:val="21"/>
+          <w:szCs w:val="21"/>
+          <w:lang w:val="en-US"/>
+        </w:rPr>
+        <w:t>streak_home</w:t>
+      </w:r>
+      <w:proofErr w:type="spellEnd"/>
+      <w:r>
+        <w:rPr>
+          <w:rFonts w:ascii="Consolas" w:hAnsi="Consolas"/>
+          <w:sz w:val="21"/>
+          <w:szCs w:val="21"/>
+          <w:lang w:val="en-US"/>
+        </w:rPr>
+        <w:t>', 'pass_yds_MA_5_home', 'pass_td_MA_5_home', 'rush_yds_MA_5_home', 'rush_td_MA_5_home', 'rec_yds_MA_5_home', 'rec_td_MA_5_home', 'fumbles_MA_5_home', 'fumbles_rec_MA_5_home', 'defense_sacks_MA_5_home', 'defense_td_MA_5_home', 'interceptions_MA_5_home', 'interceptions_td_MA_5_home', 'kicks_return_yds_MA_5_home', 'kicks_return_td_MA_5_home', 'punt_return_yds_MA_5_home', 'kicking_pts_MA_5_home', '</w:t>
+      </w:r>
+      <w:proofErr w:type="spellStart"/>
+      <w:r>
+        <w:rPr>
+          <w:rFonts w:ascii="Consolas" w:hAnsi="Consolas"/>
+          <w:sz w:val="21"/>
+          <w:szCs w:val="21"/>
+          <w:lang w:val="en-US"/>
+        </w:rPr>
+        <w:t>delta_day_away</w:t>
+      </w:r>
+      <w:proofErr w:type="spellEnd"/>
+      <w:r>
+        <w:rPr>
+          <w:rFonts w:ascii="Consolas" w:hAnsi="Consolas"/>
+          <w:sz w:val="21"/>
+          <w:szCs w:val="21"/>
+          <w:lang w:val="en-US"/>
+        </w:rPr>
+        <w:t>', '</w:t>
+      </w:r>
+      <w:proofErr w:type="spellStart"/>
+      <w:r>
+        <w:rPr>
+          <w:rFonts w:ascii="Consolas" w:hAnsi="Consolas"/>
+          <w:sz w:val="21"/>
+          <w:szCs w:val="21"/>
+          <w:lang w:val="en-US"/>
+        </w:rPr>
+        <w:t>delta_day_home</w:t>
+      </w:r>
+      <w:proofErr w:type="spellEnd"/>
+      <w:r>
+        <w:rPr>
+          <w:rFonts w:ascii="Consolas" w:hAnsi="Consolas"/>
+          <w:sz w:val="21"/>
+          <w:szCs w:val="21"/>
+          <w:lang w:val="en-US"/>
+        </w:rPr>
+        <w:t>', 'people', 'month', '</w:t>
+      </w:r>
+      <w:proofErr w:type="spellStart"/>
+      <w:r>
+        <w:rPr>
+          <w:rFonts w:ascii="Consolas" w:hAnsi="Consolas"/>
+          <w:sz w:val="21"/>
+          <w:szCs w:val="21"/>
+          <w:lang w:val="en-US"/>
+        </w:rPr>
+        <w:t>dayofmonth</w:t>
+      </w:r>
+      <w:proofErr w:type="spellEnd"/>
+      <w:r>
+        <w:rPr>
+          <w:rFonts w:ascii="Consolas" w:hAnsi="Consolas"/>
+          <w:sz w:val="21"/>
+          <w:szCs w:val="21"/>
+          <w:lang w:val="en-US"/>
+        </w:rPr>
+        <w:t>', '</w:t>
+      </w:r>
+      <w:proofErr w:type="spellStart"/>
+      <w:r>
+        <w:rPr>
+          <w:rFonts w:ascii="Consolas" w:hAnsi="Consolas"/>
+          <w:sz w:val="21"/>
+          <w:szCs w:val="21"/>
+          <w:lang w:val="en-US"/>
+        </w:rPr>
+        <w:t>dayofweek</w:t>
+      </w:r>
+      <w:proofErr w:type="spellEnd"/>
+      <w:r>
+        <w:rPr>
+          <w:rFonts w:ascii="Consolas" w:hAnsi="Consolas"/>
+          <w:sz w:val="21"/>
+          <w:szCs w:val="21"/>
+          <w:lang w:val="en-US"/>
+        </w:rPr>
+        <w:t xml:space="preserve">'] Found categorical features </w:t>
+      </w:r>
+      <w:r>
+        <w:rPr>
+          <w:rFonts w:ascii="Consolas" w:hAnsi="Consolas"/>
+          <w:sz w:val="21"/>
+          <w:szCs w:val="21"/>
+          <w:lang w:val="en-US"/>
+        </w:rPr>
+        <w:t>º</w:t>
+      </w:r>
+      <w:r>
+        <w:rPr>
+          <w:rFonts w:ascii="Consolas" w:hAnsi="Consolas"/>
+          <w:sz w:val="21"/>
+          <w:szCs w:val="21"/>
+          <w:lang w:val="en-US"/>
+        </w:rPr>
+        <w:t>['</w:t>
+      </w:r>
+      <w:proofErr w:type="spellStart"/>
+      <w:r>
+        <w:rPr>
+          <w:rFonts w:ascii="Consolas" w:hAnsi="Consolas"/>
+          <w:sz w:val="21"/>
+          <w:szCs w:val="21"/>
+          <w:lang w:val="en-US"/>
+        </w:rPr>
+        <w:t>awayteam</w:t>
+      </w:r>
+      <w:proofErr w:type="spellEnd"/>
+      <w:r>
+        <w:rPr>
+          <w:rFonts w:ascii="Consolas" w:hAnsi="Consolas"/>
+          <w:sz w:val="21"/>
+          <w:szCs w:val="21"/>
+          <w:lang w:val="en-US"/>
+        </w:rPr>
+        <w:t>', '</w:t>
+      </w:r>
+      <w:proofErr w:type="spellStart"/>
+      <w:r>
+        <w:rPr>
+          <w:rFonts w:ascii="Consolas" w:hAnsi="Consolas"/>
+          <w:sz w:val="21"/>
+          <w:szCs w:val="21"/>
+          <w:lang w:val="en-US"/>
+        </w:rPr>
+        <w:t>hometeam</w:t>
+      </w:r>
+      <w:proofErr w:type="spellEnd"/>
+      <w:r>
+        <w:rPr>
+          <w:rFonts w:ascii="Consolas" w:hAnsi="Consolas"/>
+          <w:sz w:val="21"/>
+          <w:szCs w:val="21"/>
+          <w:lang w:val="en-US"/>
+        </w:rPr>
+        <w:t>', '</w:t>
+      </w:r>
+      <w:proofErr w:type="spellStart"/>
+      <w:r>
+        <w:rPr>
+          <w:rFonts w:ascii="Consolas" w:hAnsi="Consolas"/>
+          <w:sz w:val="21"/>
+          <w:szCs w:val="21"/>
+          <w:lang w:val="en-US"/>
+        </w:rPr>
+        <w:t>weather_type</w:t>
+      </w:r>
+      <w:proofErr w:type="spellEnd"/>
+      <w:r>
+        <w:rPr>
+          <w:rFonts w:ascii="Consolas" w:hAnsi="Consolas"/>
+          <w:sz w:val="21"/>
+          <w:szCs w:val="21"/>
+          <w:lang w:val="en-US"/>
+        </w:rPr>
+        <w:t>', '</w:t>
+      </w:r>
+      <w:proofErr w:type="spellStart"/>
+      <w:r>
+        <w:rPr>
+          <w:rFonts w:ascii="Consolas" w:hAnsi="Consolas"/>
+          <w:sz w:val="21"/>
+          <w:szCs w:val="21"/>
+          <w:lang w:val="en-US"/>
+        </w:rPr>
+        <w:t>stade</w:t>
+      </w:r>
+      <w:proofErr w:type="spellEnd"/>
+      <w:r>
+        <w:rPr>
+          <w:rFonts w:ascii="Consolas" w:hAnsi="Consolas"/>
+          <w:sz w:val="21"/>
+          <w:szCs w:val="21"/>
+          <w:lang w:val="en-US"/>
+        </w:rPr>
+        <w:t>']</w:t>
+      </w:r>
+    </w:p>
+    <w:p>
+      <w:pPr>
+        <w:rPr>
+          <w:rFonts w:ascii="Consolas" w:hAnsi="Consolas"/>
+          <w:sz w:val="21"/>
+          <w:szCs w:val="21"/>
+          <w:lang w:val="en-US"/>
+        </w:rPr>
+      </w:pPr>
+    </w:p>
+    <w:p>
+      <w:pPr>
+        <w:rPr>
+          <w:rFonts w:ascii="Consolas" w:hAnsi="Consolas"/>
+          <w:sz w:val="21"/>
+          <w:szCs w:val="21"/>
+          <w:lang w:val="en-US"/>
+        </w:rPr>
+      </w:pPr>
+    </w:p>
+    <w:p>
+      <w:pPr>
+        <w:rPr>
+          <w:rFonts w:ascii="Consolas" w:hAnsi="Consolas"/>
+          <w:sz w:val="21"/>
+          <w:szCs w:val="21"/>
+          <w:lang w:val="en-US"/>
+        </w:rPr>
+      </w:pPr>
+      <w:r>
+        <w:rPr>
+          <w:rFonts w:ascii="Consolas" w:hAnsi="Consolas"/>
+          <w:sz w:val="21"/>
+          <w:szCs w:val="21"/>
+          <w:lang w:val="en-US"/>
+        </w:rPr>
+        <w:t>Grid search... {'</w:t>
+      </w:r>
+      <w:proofErr w:type="spellStart"/>
+      <w:r>
+        <w:rPr>
+          <w:rFonts w:ascii="Consolas" w:hAnsi="Consolas"/>
+          <w:sz w:val="21"/>
+          <w:szCs w:val="21"/>
+          <w:lang w:val="en-US"/>
+        </w:rPr>
+        <w:t>max_depth</w:t>
+      </w:r>
+      <w:proofErr w:type="spellEnd"/>
+      <w:r>
+        <w:rPr>
+          <w:rFonts w:ascii="Consolas" w:hAnsi="Consolas"/>
+          <w:sz w:val="21"/>
+          <w:szCs w:val="21"/>
+          <w:lang w:val="en-US"/>
+        </w:rPr>
+        <w:t xml:space="preserve">': </w:t>
+      </w:r>
+      <w:proofErr w:type="gramStart"/>
+      <w:r>
+        <w:rPr>
+          <w:rFonts w:ascii="Consolas" w:hAnsi="Consolas"/>
+          <w:sz w:val="21"/>
+          <w:szCs w:val="21"/>
+          <w:lang w:val="en-US"/>
+        </w:rPr>
+        <w:t>range(</w:t>
+      </w:r>
+      <w:proofErr w:type="gramEnd"/>
+      <w:r>
+        <w:rPr>
+          <w:rFonts w:ascii="Consolas" w:hAnsi="Consolas"/>
+          <w:sz w:val="21"/>
+          <w:szCs w:val="21"/>
+          <w:lang w:val="en-US"/>
+        </w:rPr>
+        <w:t>2, 10), '</w:t>
+      </w:r>
+      <w:proofErr w:type="spellStart"/>
+      <w:r>
+        <w:rPr>
+          <w:rFonts w:ascii="Consolas" w:hAnsi="Consolas"/>
+          <w:sz w:val="21"/>
+          <w:szCs w:val="21"/>
+          <w:lang w:val="en-US"/>
+        </w:rPr>
+        <w:t>n_estimators</w:t>
+      </w:r>
+      <w:proofErr w:type="spellEnd"/>
+      <w:r>
+        <w:rPr>
+          <w:rFonts w:ascii="Consolas" w:hAnsi="Consolas"/>
+          <w:sz w:val="21"/>
+          <w:szCs w:val="21"/>
+          <w:lang w:val="en-US"/>
+        </w:rPr>
+        <w:t>': range(60, 220, 40), '</w:t>
+      </w:r>
+      <w:proofErr w:type="spellStart"/>
+      <w:r>
+        <w:rPr>
+          <w:rFonts w:ascii="Consolas" w:hAnsi="Consolas"/>
+          <w:sz w:val="21"/>
+          <w:szCs w:val="21"/>
+          <w:lang w:val="en-US"/>
+        </w:rPr>
+        <w:t>learning_rate</w:t>
+      </w:r>
+      <w:proofErr w:type="spellEnd"/>
+      <w:r>
+        <w:rPr>
+          <w:rFonts w:ascii="Consolas" w:hAnsi="Consolas"/>
+          <w:sz w:val="21"/>
+          <w:szCs w:val="21"/>
+          <w:lang w:val="en-US"/>
+        </w:rPr>
+        <w:t>': [0.1, 0.01, 0.05], '</w:t>
+      </w:r>
+      <w:proofErr w:type="spellStart"/>
+      <w:r>
+        <w:rPr>
+          <w:rFonts w:ascii="Consolas" w:hAnsi="Consolas"/>
+          <w:sz w:val="21"/>
+          <w:szCs w:val="21"/>
+          <w:lang w:val="en-US"/>
+        </w:rPr>
+        <w:t>min_child_weight</w:t>
+      </w:r>
+      <w:proofErr w:type="spellEnd"/>
+      <w:r>
+        <w:rPr>
+          <w:rFonts w:ascii="Consolas" w:hAnsi="Consolas"/>
+          <w:sz w:val="21"/>
+          <w:szCs w:val="21"/>
+          <w:lang w:val="en-US"/>
+        </w:rPr>
+        <w:t xml:space="preserve">': [1, 2, 3]} Fitting 10 folds for each of 288 candidates, </w:t>
+      </w:r>
+      <w:proofErr w:type="spellStart"/>
+      <w:r>
+        <w:rPr>
+          <w:rFonts w:ascii="Consolas" w:hAnsi="Consolas"/>
+          <w:sz w:val="21"/>
+          <w:szCs w:val="21"/>
+          <w:lang w:val="en-US"/>
+        </w:rPr>
+        <w:t>totalling</w:t>
+      </w:r>
+      <w:proofErr w:type="spellEnd"/>
+      <w:r>
+        <w:rPr>
+          <w:rFonts w:ascii="Consolas" w:hAnsi="Consolas"/>
+          <w:sz w:val="21"/>
+          <w:szCs w:val="21"/>
+          <w:lang w:val="en-US"/>
+        </w:rPr>
+        <w:t xml:space="preserve"> 2880 fits ...Done. Best </w:t>
+      </w:r>
+      <w:proofErr w:type="gramStart"/>
+      <w:r>
+        <w:rPr>
+          <w:rFonts w:ascii="Consolas" w:hAnsi="Consolas"/>
+          <w:sz w:val="21"/>
+          <w:szCs w:val="21"/>
+          <w:lang w:val="en-US"/>
+        </w:rPr>
+        <w:t>hyperparameters :</w:t>
+      </w:r>
+      <w:proofErr w:type="gramEnd"/>
+      <w:r>
+        <w:rPr>
+          <w:rFonts w:ascii="Consolas" w:hAnsi="Consolas"/>
+          <w:sz w:val="21"/>
+          <w:szCs w:val="21"/>
+          <w:lang w:val="en-US"/>
+        </w:rPr>
+        <w:t xml:space="preserve"> {'</w:t>
+      </w:r>
+      <w:proofErr w:type="spellStart"/>
+      <w:r>
+        <w:rPr>
+          <w:rFonts w:ascii="Consolas" w:hAnsi="Consolas"/>
+          <w:sz w:val="21"/>
+          <w:szCs w:val="21"/>
+          <w:lang w:val="en-US"/>
+        </w:rPr>
+        <w:t>learning_rate</w:t>
+      </w:r>
+      <w:proofErr w:type="spellEnd"/>
+      <w:r>
+        <w:rPr>
+          <w:rFonts w:ascii="Consolas" w:hAnsi="Consolas"/>
+          <w:sz w:val="21"/>
+          <w:szCs w:val="21"/>
+          <w:lang w:val="en-US"/>
+        </w:rPr>
+        <w:t>': 0.1, '</w:t>
+      </w:r>
+      <w:proofErr w:type="spellStart"/>
+      <w:r>
+        <w:rPr>
+          <w:rFonts w:ascii="Consolas" w:hAnsi="Consolas"/>
+          <w:sz w:val="21"/>
+          <w:szCs w:val="21"/>
+          <w:lang w:val="en-US"/>
+        </w:rPr>
+        <w:t>max_depth</w:t>
+      </w:r>
+      <w:proofErr w:type="spellEnd"/>
+      <w:r>
+        <w:rPr>
+          <w:rFonts w:ascii="Consolas" w:hAnsi="Consolas"/>
+          <w:sz w:val="21"/>
+          <w:szCs w:val="21"/>
+          <w:lang w:val="en-US"/>
+        </w:rPr>
+        <w:t>': 2, '</w:t>
+      </w:r>
+      <w:proofErr w:type="spellStart"/>
+      <w:r>
+        <w:rPr>
+          <w:rFonts w:ascii="Consolas" w:hAnsi="Consolas"/>
+          <w:sz w:val="21"/>
+          <w:szCs w:val="21"/>
+          <w:lang w:val="en-US"/>
+        </w:rPr>
+        <w:t>min_child_weight</w:t>
+      </w:r>
+      <w:proofErr w:type="spellEnd"/>
+      <w:r>
+        <w:rPr>
+          <w:rFonts w:ascii="Consolas" w:hAnsi="Consolas"/>
+          <w:sz w:val="21"/>
+          <w:szCs w:val="21"/>
+          <w:lang w:val="en-US"/>
+        </w:rPr>
+        <w:t>': 3, '</w:t>
+      </w:r>
+      <w:proofErr w:type="spellStart"/>
+      <w:r>
+        <w:rPr>
+          <w:rFonts w:ascii="Consolas" w:hAnsi="Consolas"/>
+          <w:sz w:val="21"/>
+          <w:szCs w:val="21"/>
+          <w:lang w:val="en-US"/>
+        </w:rPr>
+        <w:t>n_estimators</w:t>
+      </w:r>
+      <w:proofErr w:type="spellEnd"/>
+      <w:r>
+        <w:rPr>
+          <w:rFonts w:ascii="Consolas" w:hAnsi="Consolas"/>
+          <w:sz w:val="21"/>
+          <w:szCs w:val="21"/>
+          <w:lang w:val="en-US"/>
+        </w:rPr>
+        <w:t>': 180} Best validation accuracy : 0.6157717803030304 Accuracy on training set : 0.8965656948125711 Accuracy on test set : 0.6550994498518832</w:t>
+      </w:r>
     </w:p>
     <w:p>
       <w:pPr>

</xml_diff>